<commit_message>
v0.2 word check + list import
</commit_message>
<xml_diff>
--- a/PvA Js Galgje.docx
+++ b/PvA Js Galgje.docx
@@ -45,21 +45,7 @@
         <w:rPr>
           <w:lang w:val="nl-NL"/>
         </w:rPr>
-        <w:t xml:space="preserve">mzetten naar Front-end met </w:t>
-      </w:r>
-      <w:proofErr w:type="spellStart"/>
-      <w:r>
-        <w:rPr>
-          <w:lang w:val="nl-NL"/>
-        </w:rPr>
-        <w:t>o.a</w:t>
-      </w:r>
-      <w:proofErr w:type="spellEnd"/>
-      <w:r>
-        <w:rPr>
-          <w:lang w:val="nl-NL"/>
-        </w:rPr>
-        <w:t xml:space="preserve"> Javascript.</w:t>
+        <w:t>mzetten naar Front-end met o.a Javascript.</w:t>
       </w:r>
     </w:p>
     <w:p>
@@ -95,6 +81,7 @@
           <w:ilvl w:val="0"/>
           <w:numId w:val="2"/>
         </w:numPr>
+        <w:spacing w:line="240" w:lineRule="auto"/>
         <w:rPr>
           <w:lang w:val="nl-NL"/>
         </w:rPr>
@@ -127,6 +114,7 @@
           <w:ilvl w:val="0"/>
           <w:numId w:val="2"/>
         </w:numPr>
+        <w:spacing w:line="240" w:lineRule="auto"/>
         <w:rPr>
           <w:lang w:val="nl-NL"/>
         </w:rPr>
@@ -159,6 +147,7 @@
           <w:ilvl w:val="0"/>
           <w:numId w:val="2"/>
         </w:numPr>
+        <w:spacing w:line="240" w:lineRule="auto"/>
         <w:rPr>
           <w:lang w:val="nl-NL"/>
         </w:rPr>
@@ -189,6 +178,7 @@
           <w:ilvl w:val="0"/>
           <w:numId w:val="2"/>
         </w:numPr>
+        <w:spacing w:line="240" w:lineRule="auto"/>
         <w:rPr>
           <w:lang w:val="nl-NL"/>
         </w:rPr>
@@ -207,6 +197,7 @@
           <w:ilvl w:val="0"/>
           <w:numId w:val="2"/>
         </w:numPr>
+        <w:spacing w:line="240" w:lineRule="auto"/>
         <w:rPr>
           <w:lang w:val="nl-NL"/>
         </w:rPr>
@@ -225,6 +216,7 @@
           <w:ilvl w:val="0"/>
           <w:numId w:val="2"/>
         </w:numPr>
+        <w:spacing w:line="240" w:lineRule="auto"/>
         <w:rPr>
           <w:lang w:val="nl-NL"/>
         </w:rPr>
@@ -243,6 +235,7 @@
           <w:ilvl w:val="0"/>
           <w:numId w:val="2"/>
         </w:numPr>
+        <w:spacing w:line="240" w:lineRule="auto"/>
         <w:rPr>
           <w:lang w:val="nl-NL"/>
         </w:rPr>
@@ -261,6 +254,7 @@
           <w:ilvl w:val="0"/>
           <w:numId w:val="2"/>
         </w:numPr>
+        <w:spacing w:line="240" w:lineRule="auto"/>
         <w:rPr>
           <w:lang w:val="nl-NL"/>
         </w:rPr>
@@ -279,6 +273,7 @@
           <w:ilvl w:val="0"/>
           <w:numId w:val="2"/>
         </w:numPr>
+        <w:spacing w:line="240" w:lineRule="auto"/>
         <w:rPr>
           <w:lang w:val="nl-NL"/>
         </w:rPr>
@@ -288,6 +283,146 @@
           <w:lang w:val="nl-NL"/>
         </w:rPr>
         <w:t>Galg stages</w:t>
+      </w:r>
+    </w:p>
+    <w:p>
+      <w:pPr>
+        <w:rPr>
+          <w:lang w:val="nl-NL"/>
+        </w:rPr>
+      </w:pPr>
+      <w:r>
+        <w:rPr>
+          <w:lang w:val="nl-NL"/>
+        </w:rPr>
+        <w:t>Eisen</w:t>
+      </w:r>
+      <w:r>
+        <w:rPr>
+          <w:lang w:val="nl-NL"/>
+        </w:rPr>
+        <w:br/>
+        <w:t>Inputcheck:</w:t>
+      </w:r>
+    </w:p>
+    <w:p>
+      <w:pPr>
+        <w:pStyle w:val="ListParagraph"/>
+        <w:numPr>
+          <w:ilvl w:val="0"/>
+          <w:numId w:val="4"/>
+        </w:numPr>
+        <w:spacing w:line="240" w:lineRule="auto"/>
+        <w:rPr>
+          <w:lang w:val="nl-NL"/>
+        </w:rPr>
+      </w:pPr>
+      <w:r>
+        <w:rPr>
+          <w:lang w:val="nl-NL"/>
+        </w:rPr>
+        <w:t>1 letter per keer of een woord</w:t>
+      </w:r>
+    </w:p>
+    <w:p>
+      <w:pPr>
+        <w:pStyle w:val="ListParagraph"/>
+        <w:numPr>
+          <w:ilvl w:val="0"/>
+          <w:numId w:val="4"/>
+        </w:numPr>
+        <w:spacing w:line="240" w:lineRule="auto"/>
+        <w:rPr>
+          <w:lang w:val="nl-NL"/>
+        </w:rPr>
+      </w:pPr>
+      <w:r>
+        <w:rPr>
+          <w:lang w:val="nl-NL"/>
+        </w:rPr>
+        <w:t>Mogen alleen letters zijn.</w:t>
+      </w:r>
+    </w:p>
+    <w:p>
+      <w:pPr>
+        <w:pStyle w:val="ListParagraph"/>
+        <w:numPr>
+          <w:ilvl w:val="0"/>
+          <w:numId w:val="4"/>
+        </w:numPr>
+        <w:spacing w:line="240" w:lineRule="auto"/>
+        <w:rPr>
+          <w:lang w:val="nl-NL"/>
+        </w:rPr>
+      </w:pPr>
+      <w:r>
+        <w:rPr>
+          <w:lang w:val="nl-NL"/>
+        </w:rPr>
+        <w:t>Meer dan 4-5 letters is een woord</w:t>
+      </w:r>
+    </w:p>
+    <w:p>
+      <w:pPr>
+        <w:pStyle w:val="ListParagraph"/>
+        <w:numPr>
+          <w:ilvl w:val="0"/>
+          <w:numId w:val="4"/>
+        </w:numPr>
+        <w:spacing w:line="240" w:lineRule="auto"/>
+        <w:rPr>
+          <w:lang w:val="nl-NL"/>
+        </w:rPr>
+      </w:pPr>
+      <w:r>
+        <w:rPr>
+          <w:lang w:val="nl-NL"/>
+        </w:rPr>
+        <w:t>Controleer op 3 keer hetzelfde teken = geen woord (ee, en eeë kan maar eee niet!)</w:t>
+      </w:r>
+    </w:p>
+    <w:p>
+      <w:pPr>
+        <w:pStyle w:val="ListParagraph"/>
+        <w:numPr>
+          <w:ilvl w:val="0"/>
+          <w:numId w:val="4"/>
+        </w:numPr>
+        <w:spacing w:line="240" w:lineRule="auto"/>
+        <w:rPr>
+          <w:lang w:val="nl-NL"/>
+        </w:rPr>
+      </w:pPr>
+      <w:r>
+        <w:rPr>
+          <w:lang w:val="nl-NL"/>
+        </w:rPr>
+        <w:t>Controleer of letter al is geraden</w:t>
+      </w:r>
+    </w:p>
+    <w:p>
+      <w:pPr>
+        <w:pStyle w:val="ListParagraph"/>
+        <w:numPr>
+          <w:ilvl w:val="0"/>
+          <w:numId w:val="4"/>
+        </w:numPr>
+        <w:spacing w:line="240" w:lineRule="auto"/>
+        <w:rPr>
+          <w:lang w:val="en-US"/>
+        </w:rPr>
+      </w:pPr>
+      <w:r>
+        <w:rPr>
+          <w:lang w:val="en-US"/>
+        </w:rPr>
+        <w:t>Controleer of woord correct i</w:t>
+      </w:r>
+      <w:r>
+        <w:rPr>
+          <w:lang w:val="en-US"/>
+        </w:rPr>
+        <w:t>s</w:t>
       </w:r>
     </w:p>
     <w:p>
@@ -310,18 +445,17 @@
           <w:ilvl w:val="0"/>
           <w:numId w:val="1"/>
         </w:numPr>
-        <w:rPr>
-          <w:lang w:val="nl-NL"/>
-        </w:rPr>
-      </w:pPr>
-      <w:proofErr w:type="spellStart"/>
+        <w:spacing w:line="240" w:lineRule="auto"/>
+        <w:rPr>
+          <w:lang w:val="nl-NL"/>
+        </w:rPr>
+      </w:pPr>
       <w:r>
         <w:rPr>
           <w:lang w:val="nl-NL"/>
         </w:rPr>
         <w:t>Layout</w:t>
       </w:r>
-      <w:proofErr w:type="spellEnd"/>
     </w:p>
     <w:p>
       <w:pPr>
@@ -330,6 +464,7 @@
           <w:ilvl w:val="0"/>
           <w:numId w:val="1"/>
         </w:numPr>
+        <w:spacing w:line="240" w:lineRule="auto"/>
         <w:rPr>
           <w:lang w:val="nl-NL"/>
         </w:rPr>
@@ -348,6 +483,7 @@
           <w:ilvl w:val="0"/>
           <w:numId w:val="1"/>
         </w:numPr>
+        <w:spacing w:line="240" w:lineRule="auto"/>
         <w:rPr>
           <w:lang w:val="nl-NL"/>
         </w:rPr>
@@ -366,6 +502,7 @@
           <w:ilvl w:val="0"/>
           <w:numId w:val="1"/>
         </w:numPr>
+        <w:spacing w:line="240" w:lineRule="auto"/>
         <w:rPr>
           <w:lang w:val="nl-NL"/>
         </w:rPr>
@@ -397,6 +534,7 @@
           <w:ilvl w:val="0"/>
           <w:numId w:val="3"/>
         </w:numPr>
+        <w:spacing w:line="240" w:lineRule="auto"/>
         <w:rPr>
           <w:lang w:val="nl-NL"/>
         </w:rPr>
@@ -415,6 +553,7 @@
           <w:ilvl w:val="0"/>
           <w:numId w:val="3"/>
         </w:numPr>
+        <w:spacing w:line="240" w:lineRule="auto"/>
         <w:rPr>
           <w:lang w:val="nl-NL"/>
         </w:rPr>
@@ -607,6 +746,119 @@
     </w:lvl>
   </w:abstractNum>
   <w:abstractNum w:abstractNumId="1" w15:restartNumberingAfterBreak="0">
+    <w:nsid w:val="35A8320A"/>
+    <w:multiLevelType w:val="hybridMultilevel"/>
+    <w:tmpl w:val="C97E9856"/>
+    <w:lvl w:ilvl="0" w:tplc="20000001">
+      <w:start w:val="1"/>
+      <w:numFmt w:val="bullet"/>
+      <w:lvlText w:val=""/>
+      <w:lvlJc w:val="left"/>
+      <w:pPr>
+        <w:ind w:left="720" w:hanging="360"/>
+      </w:pPr>
+      <w:rPr>
+        <w:rFonts w:ascii="Symbol" w:hAnsi="Symbol" w:hint="default"/>
+      </w:rPr>
+    </w:lvl>
+    <w:lvl w:ilvl="1" w:tplc="20000003" w:tentative="1">
+      <w:start w:val="1"/>
+      <w:numFmt w:val="bullet"/>
+      <w:lvlText w:val="o"/>
+      <w:lvlJc w:val="left"/>
+      <w:pPr>
+        <w:ind w:left="1440" w:hanging="360"/>
+      </w:pPr>
+      <w:rPr>
+        <w:rFonts w:ascii="Courier New" w:hAnsi="Courier New" w:cs="Courier New" w:hint="default"/>
+      </w:rPr>
+    </w:lvl>
+    <w:lvl w:ilvl="2" w:tplc="20000005" w:tentative="1">
+      <w:start w:val="1"/>
+      <w:numFmt w:val="bullet"/>
+      <w:lvlText w:val=""/>
+      <w:lvlJc w:val="left"/>
+      <w:pPr>
+        <w:ind w:left="2160" w:hanging="360"/>
+      </w:pPr>
+      <w:rPr>
+        <w:rFonts w:ascii="Wingdings" w:hAnsi="Wingdings" w:hint="default"/>
+      </w:rPr>
+    </w:lvl>
+    <w:lvl w:ilvl="3" w:tplc="20000001" w:tentative="1">
+      <w:start w:val="1"/>
+      <w:numFmt w:val="bullet"/>
+      <w:lvlText w:val=""/>
+      <w:lvlJc w:val="left"/>
+      <w:pPr>
+        <w:ind w:left="2880" w:hanging="360"/>
+      </w:pPr>
+      <w:rPr>
+        <w:rFonts w:ascii="Symbol" w:hAnsi="Symbol" w:hint="default"/>
+      </w:rPr>
+    </w:lvl>
+    <w:lvl w:ilvl="4" w:tplc="20000003" w:tentative="1">
+      <w:start w:val="1"/>
+      <w:numFmt w:val="bullet"/>
+      <w:lvlText w:val="o"/>
+      <w:lvlJc w:val="left"/>
+      <w:pPr>
+        <w:ind w:left="3600" w:hanging="360"/>
+      </w:pPr>
+      <w:rPr>
+        <w:rFonts w:ascii="Courier New" w:hAnsi="Courier New" w:cs="Courier New" w:hint="default"/>
+      </w:rPr>
+    </w:lvl>
+    <w:lvl w:ilvl="5" w:tplc="20000005" w:tentative="1">
+      <w:start w:val="1"/>
+      <w:numFmt w:val="bullet"/>
+      <w:lvlText w:val=""/>
+      <w:lvlJc w:val="left"/>
+      <w:pPr>
+        <w:ind w:left="4320" w:hanging="360"/>
+      </w:pPr>
+      <w:rPr>
+        <w:rFonts w:ascii="Wingdings" w:hAnsi="Wingdings" w:hint="default"/>
+      </w:rPr>
+    </w:lvl>
+    <w:lvl w:ilvl="6" w:tplc="20000001" w:tentative="1">
+      <w:start w:val="1"/>
+      <w:numFmt w:val="bullet"/>
+      <w:lvlText w:val=""/>
+      <w:lvlJc w:val="left"/>
+      <w:pPr>
+        <w:ind w:left="5040" w:hanging="360"/>
+      </w:pPr>
+      <w:rPr>
+        <w:rFonts w:ascii="Symbol" w:hAnsi="Symbol" w:hint="default"/>
+      </w:rPr>
+    </w:lvl>
+    <w:lvl w:ilvl="7" w:tplc="20000003" w:tentative="1">
+      <w:start w:val="1"/>
+      <w:numFmt w:val="bullet"/>
+      <w:lvlText w:val="o"/>
+      <w:lvlJc w:val="left"/>
+      <w:pPr>
+        <w:ind w:left="5760" w:hanging="360"/>
+      </w:pPr>
+      <w:rPr>
+        <w:rFonts w:ascii="Courier New" w:hAnsi="Courier New" w:cs="Courier New" w:hint="default"/>
+      </w:rPr>
+    </w:lvl>
+    <w:lvl w:ilvl="8" w:tplc="20000005" w:tentative="1">
+      <w:start w:val="1"/>
+      <w:numFmt w:val="bullet"/>
+      <w:lvlText w:val=""/>
+      <w:lvlJc w:val="left"/>
+      <w:pPr>
+        <w:ind w:left="6480" w:hanging="360"/>
+      </w:pPr>
+      <w:rPr>
+        <w:rFonts w:ascii="Wingdings" w:hAnsi="Wingdings" w:hint="default"/>
+      </w:rPr>
+    </w:lvl>
+  </w:abstractNum>
+  <w:abstractNum w:abstractNumId="2" w15:restartNumberingAfterBreak="0">
     <w:nsid w:val="786C218E"/>
     <w:multiLevelType w:val="hybridMultilevel"/>
     <w:tmpl w:val="D6BA3E42"/>
@@ -719,7 +971,7 @@
       </w:rPr>
     </w:lvl>
   </w:abstractNum>
-  <w:abstractNum w:abstractNumId="2" w15:restartNumberingAfterBreak="0">
+  <w:abstractNum w:abstractNumId="3" w15:restartNumberingAfterBreak="0">
     <w:nsid w:val="7F215703"/>
     <w:multiLevelType w:val="hybridMultilevel"/>
     <w:tmpl w:val="9D5EB884"/>
@@ -836,9 +1088,12 @@
     <w:abstractNumId w:val="0"/>
   </w:num>
   <w:num w:numId="2" w16cid:durableId="1196386677">
+    <w:abstractNumId w:val="3"/>
+  </w:num>
+  <w:num w:numId="3" w16cid:durableId="1617757660">
     <w:abstractNumId w:val="2"/>
   </w:num>
-  <w:num w:numId="3" w16cid:durableId="1617757660">
+  <w:num w:numId="4" w16cid:durableId="530149371">
     <w:abstractNumId w:val="1"/>
   </w:num>
 </w:numbering>

</xml_diff>